<commit_message>
Bring up to v0.27.3
</commit_message>
<xml_diff>
--- a/Documentation/Troops/Troop Abilities & Prerequisites.docx
+++ b/Documentation/Troops/Troop Abilities & Prerequisites.docx
@@ -18026,6 +18026,1003 @@
       </w:tr>
     </w:tbl>
     <w:p/>
+    <w:p>
+      <w:pPr>
+        <w:jc w:val="center"/>
+      </w:pPr>
+      <w:r>
+        <w:rPr>
+          <w:rFonts w:asciiTheme="majorHAnsi" w:eastAsiaTheme="majorEastAsia" w:hAnsiTheme="majorHAnsi" w:cstheme="majorBidi"/>
+          <w:b/>
+          <w:color w:val="548DD4" w:themeColor="text2" w:themeTint="99"/>
+          <w:sz w:val="36"/>
+          <w:szCs w:val="36"/>
+        </w:rPr>
+        <w:lastRenderedPageBreak/>
+        <w:t>COMPANION CLASS KITS</w:t>
+      </w:r>
+    </w:p>
+    <w:tbl>
+      <w:tblPr>
+        <w:tblStyle w:val="TableGrid"/>
+        <w:tblW w:w="0" w:type="auto"/>
+        <w:tblBorders>
+          <w:top w:val="single" w:sz="4" w:space="0" w:color="BFBFBF" w:themeColor="background1" w:themeShade="BF"/>
+          <w:left w:val="single" w:sz="4" w:space="0" w:color="BFBFBF" w:themeColor="background1" w:themeShade="BF"/>
+          <w:bottom w:val="single" w:sz="4" w:space="0" w:color="BFBFBF" w:themeColor="background1" w:themeShade="BF"/>
+          <w:right w:val="single" w:sz="4" w:space="0" w:color="BFBFBF" w:themeColor="background1" w:themeShade="BF"/>
+          <w:insideH w:val="single" w:sz="4" w:space="0" w:color="BFBFBF" w:themeColor="background1" w:themeShade="BF"/>
+          <w:insideV w:val="single" w:sz="4" w:space="0" w:color="BFBFBF" w:themeColor="background1" w:themeShade="BF"/>
+        </w:tblBorders>
+        <w:tblLook w:val="04A0"/>
+      </w:tblPr>
+      <w:tblGrid>
+        <w:gridCol w:w="2178"/>
+        <w:gridCol w:w="900"/>
+        <w:gridCol w:w="1890"/>
+        <w:gridCol w:w="1890"/>
+        <w:gridCol w:w="1998"/>
+      </w:tblGrid>
+      <w:tr>
+        <w:tc>
+          <w:tcPr>
+            <w:tcW w:w="2178" w:type="dxa"/>
+          </w:tcPr>
+          <w:p>
+            <w:pPr>
+              <w:rPr>
+                <w:b/>
+              </w:rPr>
+            </w:pPr>
+            <w:r>
+              <w:rPr>
+                <w:b/>
+              </w:rPr>
+              <w:t>KIT NAME</w:t>
+            </w:r>
+          </w:p>
+        </w:tc>
+        <w:tc>
+          <w:tcPr>
+            <w:tcW w:w="900" w:type="dxa"/>
+          </w:tcPr>
+          <w:p>
+            <w:pPr>
+              <w:jc w:val="center"/>
+              <w:rPr>
+                <w:b/>
+              </w:rPr>
+            </w:pPr>
+            <w:r>
+              <w:rPr>
+                <w:b/>
+              </w:rPr>
+              <w:t>COST</w:t>
+            </w:r>
+          </w:p>
+        </w:tc>
+        <w:tc>
+          <w:tcPr>
+            <w:tcW w:w="1890" w:type="dxa"/>
+          </w:tcPr>
+          <w:p>
+            <w:pPr>
+              <w:jc w:val="center"/>
+              <w:rPr>
+                <w:b/>
+              </w:rPr>
+            </w:pPr>
+            <w:r>
+              <w:rPr>
+                <w:b/>
+              </w:rPr>
+              <w:t>LEVEL 4</w:t>
+            </w:r>
+          </w:p>
+        </w:tc>
+        <w:tc>
+          <w:tcPr>
+            <w:tcW w:w="1890" w:type="dxa"/>
+          </w:tcPr>
+          <w:p>
+            <w:pPr>
+              <w:jc w:val="center"/>
+              <w:rPr>
+                <w:b/>
+              </w:rPr>
+            </w:pPr>
+            <w:r>
+              <w:rPr>
+                <w:b/>
+              </w:rPr>
+              <w:t>LEVEL 9</w:t>
+            </w:r>
+          </w:p>
+        </w:tc>
+        <w:tc>
+          <w:tcPr>
+            <w:tcW w:w="1998" w:type="dxa"/>
+          </w:tcPr>
+          <w:p>
+            <w:pPr>
+              <w:jc w:val="center"/>
+              <w:rPr>
+                <w:b/>
+              </w:rPr>
+            </w:pPr>
+            <w:r>
+              <w:rPr>
+                <w:b/>
+              </w:rPr>
+              <w:t>LEVEL 14</w:t>
+            </w:r>
+          </w:p>
+        </w:tc>
+      </w:tr>
+      <w:tr>
+        <w:tc>
+          <w:tcPr>
+            <w:tcW w:w="2178" w:type="dxa"/>
+          </w:tcPr>
+          <w:p>
+            <w:pPr>
+              <w:rPr>
+                <w:sz w:val="20"/>
+                <w:szCs w:val="20"/>
+              </w:rPr>
+            </w:pPr>
+            <w:r>
+              <w:rPr>
+                <w:sz w:val="20"/>
+                <w:szCs w:val="20"/>
+              </w:rPr>
+              <w:t>Scholar</w:t>
+            </w:r>
+          </w:p>
+        </w:tc>
+        <w:tc>
+          <w:tcPr>
+            <w:tcW w:w="900" w:type="dxa"/>
+          </w:tcPr>
+          <w:p>
+            <w:pPr>
+              <w:jc w:val="center"/>
+              <w:rPr>
+                <w:sz w:val="20"/>
+                <w:szCs w:val="20"/>
+              </w:rPr>
+            </w:pPr>
+            <w:r>
+              <w:rPr>
+                <w:sz w:val="20"/>
+                <w:szCs w:val="20"/>
+              </w:rPr>
+              <w:t>3</w:t>
+            </w:r>
+          </w:p>
+        </w:tc>
+        <w:tc>
+          <w:tcPr>
+            <w:tcW w:w="1890" w:type="dxa"/>
+          </w:tcPr>
+          <w:p>
+            <w:pPr>
+              <w:jc w:val="center"/>
+              <w:rPr>
+                <w:sz w:val="20"/>
+                <w:szCs w:val="20"/>
+              </w:rPr>
+            </w:pPr>
+            <w:r>
+              <w:rPr>
+                <w:sz w:val="20"/>
+                <w:szCs w:val="20"/>
+              </w:rPr>
+              <w:t>Quick Study</w:t>
+            </w:r>
+          </w:p>
+        </w:tc>
+        <w:tc>
+          <w:tcPr>
+            <w:tcW w:w="1890" w:type="dxa"/>
+          </w:tcPr>
+          <w:p>
+            <w:pPr>
+              <w:jc w:val="center"/>
+              <w:rPr>
+                <w:sz w:val="20"/>
+                <w:szCs w:val="20"/>
+              </w:rPr>
+            </w:pPr>
+            <w:r>
+              <w:rPr>
+                <w:sz w:val="20"/>
+                <w:szCs w:val="20"/>
+              </w:rPr>
+              <w:t>Engineer</w:t>
+            </w:r>
+          </w:p>
+        </w:tc>
+        <w:tc>
+          <w:tcPr>
+            <w:tcW w:w="1998" w:type="dxa"/>
+          </w:tcPr>
+          <w:p>
+            <w:pPr>
+              <w:jc w:val="center"/>
+              <w:rPr>
+                <w:sz w:val="20"/>
+                <w:szCs w:val="20"/>
+              </w:rPr>
+            </w:pPr>
+            <w:r>
+              <w:rPr>
+                <w:sz w:val="20"/>
+                <w:szCs w:val="20"/>
+              </w:rPr>
+              <w:t>Administrator</w:t>
+            </w:r>
+          </w:p>
+        </w:tc>
+      </w:tr>
+      <w:tr>
+        <w:tc>
+          <w:tcPr>
+            <w:tcW w:w="2178" w:type="dxa"/>
+          </w:tcPr>
+          <w:p>
+            <w:pPr>
+              <w:rPr>
+                <w:sz w:val="20"/>
+                <w:szCs w:val="20"/>
+              </w:rPr>
+            </w:pPr>
+            <w:r>
+              <w:rPr>
+                <w:sz w:val="20"/>
+                <w:szCs w:val="20"/>
+              </w:rPr>
+              <w:t>Battlefield Captain</w:t>
+            </w:r>
+          </w:p>
+        </w:tc>
+        <w:tc>
+          <w:tcPr>
+            <w:tcW w:w="900" w:type="dxa"/>
+          </w:tcPr>
+          <w:p>
+            <w:pPr>
+              <w:jc w:val="center"/>
+              <w:rPr>
+                <w:sz w:val="20"/>
+                <w:szCs w:val="20"/>
+              </w:rPr>
+            </w:pPr>
+            <w:r>
+              <w:rPr>
+                <w:sz w:val="20"/>
+                <w:szCs w:val="20"/>
+              </w:rPr>
+              <w:t>4</w:t>
+            </w:r>
+          </w:p>
+        </w:tc>
+        <w:tc>
+          <w:tcPr>
+            <w:tcW w:w="1890" w:type="dxa"/>
+          </w:tcPr>
+          <w:p>
+            <w:pPr>
+              <w:jc w:val="center"/>
+              <w:rPr>
+                <w:sz w:val="20"/>
+                <w:szCs w:val="20"/>
+              </w:rPr>
+            </w:pPr>
+            <w:r>
+              <w:rPr>
+                <w:sz w:val="20"/>
+                <w:szCs w:val="20"/>
+              </w:rPr>
+              <w:t>Inspiring</w:t>
+            </w:r>
+          </w:p>
+        </w:tc>
+        <w:tc>
+          <w:tcPr>
+            <w:tcW w:w="1890" w:type="dxa"/>
+          </w:tcPr>
+          <w:p>
+            <w:pPr>
+              <w:jc w:val="center"/>
+              <w:rPr>
+                <w:sz w:val="20"/>
+                <w:szCs w:val="20"/>
+              </w:rPr>
+            </w:pPr>
+            <w:r>
+              <w:rPr>
+                <w:sz w:val="20"/>
+                <w:szCs w:val="20"/>
+              </w:rPr>
+              <w:t>Tactician</w:t>
+            </w:r>
+          </w:p>
+        </w:tc>
+        <w:tc>
+          <w:tcPr>
+            <w:tcW w:w="1998" w:type="dxa"/>
+          </w:tcPr>
+          <w:p>
+            <w:pPr>
+              <w:jc w:val="center"/>
+              <w:rPr>
+                <w:sz w:val="20"/>
+                <w:szCs w:val="20"/>
+              </w:rPr>
+            </w:pPr>
+            <w:r>
+              <w:rPr>
+                <w:sz w:val="20"/>
+                <w:szCs w:val="20"/>
+              </w:rPr>
+              <w:t>Commanding Presence</w:t>
+            </w:r>
+          </w:p>
+        </w:tc>
+      </w:tr>
+      <w:tr>
+        <w:tc>
+          <w:tcPr>
+            <w:tcW w:w="2178" w:type="dxa"/>
+          </w:tcPr>
+          <w:p>
+            <w:pPr>
+              <w:rPr>
+                <w:sz w:val="20"/>
+                <w:szCs w:val="20"/>
+              </w:rPr>
+            </w:pPr>
+            <w:r>
+              <w:rPr>
+                <w:sz w:val="20"/>
+                <w:szCs w:val="20"/>
+              </w:rPr>
+              <w:t>Scout</w:t>
+            </w:r>
+          </w:p>
+        </w:tc>
+        <w:tc>
+          <w:tcPr>
+            <w:tcW w:w="900" w:type="dxa"/>
+          </w:tcPr>
+          <w:p>
+            <w:pPr>
+              <w:jc w:val="center"/>
+              <w:rPr>
+                <w:sz w:val="20"/>
+                <w:szCs w:val="20"/>
+              </w:rPr>
+            </w:pPr>
+            <w:r>
+              <w:rPr>
+                <w:sz w:val="20"/>
+                <w:szCs w:val="20"/>
+              </w:rPr>
+              <w:t>1</w:t>
+            </w:r>
+          </w:p>
+        </w:tc>
+        <w:tc>
+          <w:tcPr>
+            <w:tcW w:w="1890" w:type="dxa"/>
+          </w:tcPr>
+          <w:p>
+            <w:pPr>
+              <w:jc w:val="center"/>
+              <w:rPr>
+                <w:sz w:val="20"/>
+                <w:szCs w:val="20"/>
+              </w:rPr>
+            </w:pPr>
+            <w:r>
+              <w:rPr>
+                <w:sz w:val="20"/>
+                <w:szCs w:val="20"/>
+              </w:rPr>
+              <w:t>Hunter</w:t>
+            </w:r>
+          </w:p>
+        </w:tc>
+        <w:tc>
+          <w:tcPr>
+            <w:tcW w:w="1890" w:type="dxa"/>
+          </w:tcPr>
+          <w:p>
+            <w:pPr>
+              <w:jc w:val="center"/>
+              <w:rPr>
+                <w:sz w:val="20"/>
+                <w:szCs w:val="20"/>
+              </w:rPr>
+            </w:pPr>
+            <w:r>
+              <w:rPr>
+                <w:sz w:val="20"/>
+                <w:szCs w:val="20"/>
+              </w:rPr>
+              <w:t>Trailblazer</w:t>
+            </w:r>
+          </w:p>
+        </w:tc>
+        <w:tc>
+          <w:tcPr>
+            <w:tcW w:w="1998" w:type="dxa"/>
+          </w:tcPr>
+          <w:p>
+            <w:pPr>
+              <w:jc w:val="center"/>
+              <w:rPr>
+                <w:sz w:val="20"/>
+                <w:szCs w:val="20"/>
+              </w:rPr>
+            </w:pPr>
+            <w:r>
+              <w:rPr>
+                <w:sz w:val="20"/>
+                <w:szCs w:val="20"/>
+              </w:rPr>
+              <w:t>Stealthy</w:t>
+            </w:r>
+          </w:p>
+        </w:tc>
+      </w:tr>
+    </w:tbl>
+    <w:p/>
+    <w:p/>
+    <w:p>
+      <w:pPr>
+        <w:jc w:val="center"/>
+      </w:pPr>
+      <w:r>
+        <w:rPr>
+          <w:rFonts w:asciiTheme="majorHAnsi" w:eastAsiaTheme="majorEastAsia" w:hAnsiTheme="majorHAnsi" w:cstheme="majorBidi"/>
+          <w:b/>
+          <w:color w:val="548DD4" w:themeColor="text2" w:themeTint="99"/>
+          <w:sz w:val="36"/>
+          <w:szCs w:val="36"/>
+        </w:rPr>
+        <w:t>COMPANION PRESET KITS</w:t>
+      </w:r>
+    </w:p>
+    <w:tbl>
+      <w:tblPr>
+        <w:tblStyle w:val="TableGrid"/>
+        <w:tblW w:w="0" w:type="auto"/>
+        <w:tblBorders>
+          <w:top w:val="single" w:sz="4" w:space="0" w:color="BFBFBF" w:themeColor="background1" w:themeShade="BF"/>
+          <w:left w:val="single" w:sz="4" w:space="0" w:color="BFBFBF" w:themeColor="background1" w:themeShade="BF"/>
+          <w:bottom w:val="single" w:sz="4" w:space="0" w:color="BFBFBF" w:themeColor="background1" w:themeShade="BF"/>
+          <w:right w:val="single" w:sz="4" w:space="0" w:color="BFBFBF" w:themeColor="background1" w:themeShade="BF"/>
+          <w:insideH w:val="single" w:sz="4" w:space="0" w:color="BFBFBF" w:themeColor="background1" w:themeShade="BF"/>
+          <w:insideV w:val="single" w:sz="4" w:space="0" w:color="BFBFBF" w:themeColor="background1" w:themeShade="BF"/>
+        </w:tblBorders>
+        <w:tblLook w:val="04A0"/>
+      </w:tblPr>
+      <w:tblGrid>
+        <w:gridCol w:w="2088"/>
+        <w:gridCol w:w="2070"/>
+        <w:gridCol w:w="540"/>
+        <w:gridCol w:w="1980"/>
+        <w:gridCol w:w="2178"/>
+      </w:tblGrid>
+      <w:tr>
+        <w:tc>
+          <w:tcPr>
+            <w:tcW w:w="2088" w:type="dxa"/>
+          </w:tcPr>
+          <w:p>
+            <w:r>
+              <w:t>Alayen</w:t>
+            </w:r>
+          </w:p>
+        </w:tc>
+        <w:tc>
+          <w:tcPr>
+            <w:tcW w:w="2070" w:type="dxa"/>
+          </w:tcPr>
+          <w:p/>
+        </w:tc>
+        <w:tc>
+          <w:tcPr>
+            <w:tcW w:w="540" w:type="dxa"/>
+            <w:tcBorders>
+              <w:top w:val="nil"/>
+              <w:bottom w:val="nil"/>
+            </w:tcBorders>
+          </w:tcPr>
+          <w:p/>
+        </w:tc>
+        <w:tc>
+          <w:tcPr>
+            <w:tcW w:w="1980" w:type="dxa"/>
+          </w:tcPr>
+          <w:p>
+            <w:r>
+              <w:t>Marnid</w:t>
+            </w:r>
+          </w:p>
+        </w:tc>
+        <w:tc>
+          <w:tcPr>
+            <w:tcW w:w="2178" w:type="dxa"/>
+          </w:tcPr>
+          <w:p/>
+        </w:tc>
+      </w:tr>
+      <w:tr>
+        <w:tc>
+          <w:tcPr>
+            <w:tcW w:w="2088" w:type="dxa"/>
+          </w:tcPr>
+          <w:p>
+            <w:r>
+              <w:t>Firentis</w:t>
+            </w:r>
+          </w:p>
+        </w:tc>
+        <w:tc>
+          <w:tcPr>
+            <w:tcW w:w="2070" w:type="dxa"/>
+          </w:tcPr>
+          <w:p/>
+        </w:tc>
+        <w:tc>
+          <w:tcPr>
+            <w:tcW w:w="540" w:type="dxa"/>
+            <w:tcBorders>
+              <w:top w:val="nil"/>
+              <w:bottom w:val="nil"/>
+            </w:tcBorders>
+          </w:tcPr>
+          <w:p/>
+        </w:tc>
+        <w:tc>
+          <w:tcPr>
+            <w:tcW w:w="1980" w:type="dxa"/>
+          </w:tcPr>
+          <w:p>
+            <w:r>
+              <w:t>Nizar</w:t>
+            </w:r>
+          </w:p>
+        </w:tc>
+        <w:tc>
+          <w:tcPr>
+            <w:tcW w:w="2178" w:type="dxa"/>
+          </w:tcPr>
+          <w:p/>
+        </w:tc>
+      </w:tr>
+      <w:tr>
+        <w:tc>
+          <w:tcPr>
+            <w:tcW w:w="2088" w:type="dxa"/>
+          </w:tcPr>
+          <w:p>
+            <w:r>
+              <w:t>Bahestur</w:t>
+            </w:r>
+          </w:p>
+        </w:tc>
+        <w:tc>
+          <w:tcPr>
+            <w:tcW w:w="2070" w:type="dxa"/>
+          </w:tcPr>
+          <w:p/>
+        </w:tc>
+        <w:tc>
+          <w:tcPr>
+            <w:tcW w:w="540" w:type="dxa"/>
+            <w:tcBorders>
+              <w:top w:val="nil"/>
+              <w:bottom w:val="nil"/>
+            </w:tcBorders>
+          </w:tcPr>
+          <w:p/>
+        </w:tc>
+        <w:tc>
+          <w:tcPr>
+            <w:tcW w:w="1980" w:type="dxa"/>
+          </w:tcPr>
+          <w:p>
+            <w:r>
+              <w:t>Katrin</w:t>
+            </w:r>
+          </w:p>
+        </w:tc>
+        <w:tc>
+          <w:tcPr>
+            <w:tcW w:w="2178" w:type="dxa"/>
+          </w:tcPr>
+          <w:p/>
+        </w:tc>
+      </w:tr>
+      <w:tr>
+        <w:tc>
+          <w:tcPr>
+            <w:tcW w:w="2088" w:type="dxa"/>
+          </w:tcPr>
+          <w:p/>
+        </w:tc>
+        <w:tc>
+          <w:tcPr>
+            <w:tcW w:w="2070" w:type="dxa"/>
+          </w:tcPr>
+          <w:p/>
+        </w:tc>
+        <w:tc>
+          <w:tcPr>
+            <w:tcW w:w="540" w:type="dxa"/>
+            <w:tcBorders>
+              <w:top w:val="nil"/>
+              <w:bottom w:val="nil"/>
+            </w:tcBorders>
+          </w:tcPr>
+          <w:p/>
+        </w:tc>
+        <w:tc>
+          <w:tcPr>
+            <w:tcW w:w="1980" w:type="dxa"/>
+          </w:tcPr>
+          <w:p/>
+        </w:tc>
+        <w:tc>
+          <w:tcPr>
+            <w:tcW w:w="2178" w:type="dxa"/>
+          </w:tcPr>
+          <w:p/>
+        </w:tc>
+      </w:tr>
+      <w:tr>
+        <w:tc>
+          <w:tcPr>
+            <w:tcW w:w="2088" w:type="dxa"/>
+          </w:tcPr>
+          <w:p>
+            <w:r>
+              <w:t>Borcha</w:t>
+            </w:r>
+          </w:p>
+        </w:tc>
+        <w:tc>
+          <w:tcPr>
+            <w:tcW w:w="2070" w:type="dxa"/>
+          </w:tcPr>
+          <w:p/>
+        </w:tc>
+        <w:tc>
+          <w:tcPr>
+            <w:tcW w:w="540" w:type="dxa"/>
+            <w:tcBorders>
+              <w:top w:val="nil"/>
+              <w:bottom w:val="nil"/>
+            </w:tcBorders>
+          </w:tcPr>
+          <w:p/>
+        </w:tc>
+        <w:tc>
+          <w:tcPr>
+            <w:tcW w:w="1980" w:type="dxa"/>
+          </w:tcPr>
+          <w:p>
+            <w:r>
+              <w:t>Klethi</w:t>
+            </w:r>
+          </w:p>
+        </w:tc>
+        <w:tc>
+          <w:tcPr>
+            <w:tcW w:w="2178" w:type="dxa"/>
+          </w:tcPr>
+          <w:p/>
+        </w:tc>
+      </w:tr>
+      <w:tr>
+        <w:tc>
+          <w:tcPr>
+            <w:tcW w:w="2088" w:type="dxa"/>
+          </w:tcPr>
+          <w:p>
+            <w:r>
+              <w:t>Artimenner</w:t>
+            </w:r>
+          </w:p>
+        </w:tc>
+        <w:tc>
+          <w:tcPr>
+            <w:tcW w:w="2070" w:type="dxa"/>
+          </w:tcPr>
+          <w:p/>
+        </w:tc>
+        <w:tc>
+          <w:tcPr>
+            <w:tcW w:w="540" w:type="dxa"/>
+            <w:tcBorders>
+              <w:top w:val="nil"/>
+              <w:bottom w:val="nil"/>
+            </w:tcBorders>
+          </w:tcPr>
+          <w:p/>
+        </w:tc>
+        <w:tc>
+          <w:tcPr>
+            <w:tcW w:w="1980" w:type="dxa"/>
+          </w:tcPr>
+          <w:p>
+            <w:r>
+              <w:t>Jeremus</w:t>
+            </w:r>
+          </w:p>
+        </w:tc>
+        <w:tc>
+          <w:tcPr>
+            <w:tcW w:w="2178" w:type="dxa"/>
+          </w:tcPr>
+          <w:p/>
+        </w:tc>
+      </w:tr>
+      <w:tr>
+        <w:tc>
+          <w:tcPr>
+            <w:tcW w:w="2088" w:type="dxa"/>
+          </w:tcPr>
+          <w:p>
+            <w:r>
+              <w:t>Matheld</w:t>
+            </w:r>
+          </w:p>
+        </w:tc>
+        <w:tc>
+          <w:tcPr>
+            <w:tcW w:w="2070" w:type="dxa"/>
+          </w:tcPr>
+          <w:p/>
+        </w:tc>
+        <w:tc>
+          <w:tcPr>
+            <w:tcW w:w="540" w:type="dxa"/>
+            <w:tcBorders>
+              <w:top w:val="nil"/>
+              <w:bottom w:val="nil"/>
+            </w:tcBorders>
+          </w:tcPr>
+          <w:p/>
+        </w:tc>
+        <w:tc>
+          <w:tcPr>
+            <w:tcW w:w="1980" w:type="dxa"/>
+          </w:tcPr>
+          <w:p>
+            <w:r>
+              <w:t>Ymira</w:t>
+            </w:r>
+          </w:p>
+        </w:tc>
+        <w:tc>
+          <w:tcPr>
+            <w:tcW w:w="2178" w:type="dxa"/>
+          </w:tcPr>
+          <w:p/>
+        </w:tc>
+      </w:tr>
+      <w:tr>
+        <w:tc>
+          <w:tcPr>
+            <w:tcW w:w="2088" w:type="dxa"/>
+          </w:tcPr>
+          <w:p>
+            <w:r>
+              <w:t>Lezalit</w:t>
+            </w:r>
+          </w:p>
+        </w:tc>
+        <w:tc>
+          <w:tcPr>
+            <w:tcW w:w="2070" w:type="dxa"/>
+          </w:tcPr>
+          <w:p/>
+        </w:tc>
+        <w:tc>
+          <w:tcPr>
+            <w:tcW w:w="540" w:type="dxa"/>
+            <w:tcBorders>
+              <w:top w:val="nil"/>
+              <w:bottom w:val="nil"/>
+            </w:tcBorders>
+          </w:tcPr>
+          <w:p/>
+        </w:tc>
+        <w:tc>
+          <w:tcPr>
+            <w:tcW w:w="1980" w:type="dxa"/>
+          </w:tcPr>
+          <w:p>
+            <w:r>
+              <w:t>Bunduk</w:t>
+            </w:r>
+          </w:p>
+        </w:tc>
+        <w:tc>
+          <w:tcPr>
+            <w:tcW w:w="2178" w:type="dxa"/>
+          </w:tcPr>
+          <w:p/>
+        </w:tc>
+      </w:tr>
+      <w:tr>
+        <w:tc>
+          <w:tcPr>
+            <w:tcW w:w="2088" w:type="dxa"/>
+          </w:tcPr>
+          <w:p>
+            <w:r>
+              <w:t>Rolf</w:t>
+            </w:r>
+          </w:p>
+        </w:tc>
+        <w:tc>
+          <w:tcPr>
+            <w:tcW w:w="2070" w:type="dxa"/>
+          </w:tcPr>
+          <w:p/>
+        </w:tc>
+        <w:tc>
+          <w:tcPr>
+            <w:tcW w:w="540" w:type="dxa"/>
+            <w:tcBorders>
+              <w:top w:val="nil"/>
+              <w:bottom w:val="nil"/>
+            </w:tcBorders>
+          </w:tcPr>
+          <w:p/>
+        </w:tc>
+        <w:tc>
+          <w:tcPr>
+            <w:tcW w:w="1980" w:type="dxa"/>
+          </w:tcPr>
+          <w:p>
+            <w:r>
+              <w:t>Deshavi</w:t>
+            </w:r>
+          </w:p>
+        </w:tc>
+        <w:tc>
+          <w:tcPr>
+            <w:tcW w:w="2178" w:type="dxa"/>
+          </w:tcPr>
+          <w:p/>
+        </w:tc>
+      </w:tr>
+      <w:tr>
+        <w:tc>
+          <w:tcPr>
+            <w:tcW w:w="2088" w:type="dxa"/>
+          </w:tcPr>
+          <w:p/>
+        </w:tc>
+        <w:tc>
+          <w:tcPr>
+            <w:tcW w:w="2070" w:type="dxa"/>
+          </w:tcPr>
+          <w:p/>
+        </w:tc>
+        <w:tc>
+          <w:tcPr>
+            <w:tcW w:w="540" w:type="dxa"/>
+            <w:tcBorders>
+              <w:top w:val="nil"/>
+              <w:bottom w:val="nil"/>
+            </w:tcBorders>
+          </w:tcPr>
+          <w:p/>
+        </w:tc>
+        <w:tc>
+          <w:tcPr>
+            <w:tcW w:w="1980" w:type="dxa"/>
+          </w:tcPr>
+          <w:p/>
+        </w:tc>
+        <w:tc>
+          <w:tcPr>
+            <w:tcW w:w="2178" w:type="dxa"/>
+          </w:tcPr>
+          <w:p/>
+        </w:tc>
+      </w:tr>
+      <w:tr>
+        <w:tc>
+          <w:tcPr>
+            <w:tcW w:w="2088" w:type="dxa"/>
+          </w:tcPr>
+          <w:p>
+            <w:r>
+              <w:t>Nissa</w:t>
+            </w:r>
+          </w:p>
+        </w:tc>
+        <w:tc>
+          <w:tcPr>
+            <w:tcW w:w="2070" w:type="dxa"/>
+          </w:tcPr>
+          <w:p/>
+        </w:tc>
+        <w:tc>
+          <w:tcPr>
+            <w:tcW w:w="540" w:type="dxa"/>
+            <w:tcBorders>
+              <w:top w:val="nil"/>
+              <w:bottom w:val="nil"/>
+            </w:tcBorders>
+          </w:tcPr>
+          <w:p/>
+        </w:tc>
+        <w:tc>
+          <w:tcPr>
+            <w:tcW w:w="1980" w:type="dxa"/>
+          </w:tcPr>
+          <w:p/>
+        </w:tc>
+        <w:tc>
+          <w:tcPr>
+            <w:tcW w:w="2178" w:type="dxa"/>
+          </w:tcPr>
+          <w:p/>
+        </w:tc>
+      </w:tr>
+    </w:tbl>
+    <w:p/>
+    <w:p/>
+    <w:p>
+      <w:r>
+        <w:t>Emblem options needed:</w:t>
+      </w:r>
+    </w:p>
+    <w:p>
+      <w:r>
+        <w:t>* Remove Kit (0 emblems - will simply unlock for another UI to choose new kit)</w:t>
+      </w:r>
+    </w:p>
+    <w:p>
+      <w:r>
+        <w:t>* Reset attributes (STR, AGI &amp; CHA)</w:t>
+      </w:r>
+    </w:p>
+    <w:p>
+      <w:r>
+        <w:t>* Reset skills (INT &amp; Skills)</w:t>
+      </w:r>
+    </w:p>
+    <w:p>
+      <w:r>
+        <w:t>* Reset proficiencies</w:t>
+      </w:r>
+    </w:p>
+    <w:p>
+      <w:r>
+        <w:t>* Add attribute point</w:t>
+      </w:r>
+    </w:p>
+    <w:p>
+      <w:r>
+        <w:t>* Add skill point</w:t>
+      </w:r>
+    </w:p>
+    <w:p>
+      <w:r>
+        <w:t>* Add proficiency points</w:t>
+      </w:r>
+    </w:p>
     <w:sectPr>
       <w:headerReference w:type="default" r:id="rId9"/>
       <w:pgSz w:w="12240" w:h="15840"/>
@@ -18183,7 +19180,7 @@
                   <w:b/>
                   <w:noProof/>
                 </w:rPr>
-                <w:t>2</w:t>
+                <w:t>19</w:t>
               </w:r>
               <w:r>
                 <w:rPr>
@@ -18217,7 +19214,7 @@
                   <w:b/>
                   <w:noProof/>
                 </w:rPr>
-                <w:t>18</w:t>
+                <w:t>19</w:t>
               </w:r>
               <w:r>
                 <w:rPr>

</xml_diff>